<commit_message>
updated protocol for estimating time analyzed in pd dive vides
</commit_message>
<xml_diff>
--- a/Protocols/Protocol_SpermWhale_SexAge_Drone.docx
+++ b/Protocols/Protocol_SpermWhale_SexAge_Drone.docx
@@ -63,7 +63,11 @@
               <w:tab w:val="right" w:leader="dot" w:pos="9350"/>
             </w:tabs>
             <w:rPr>
+              <w:rFonts w:asciiTheme="minorHAnsi" w:eastAsiaTheme="minorEastAsia" w:hAnsiTheme="minorHAnsi" w:cstheme="minorBidi"/>
               <w:noProof/>
+              <w:sz w:val="24"/>
+              <w:szCs w:val="24"/>
+              <w:lang w:eastAsia="en-CA"/>
             </w:rPr>
           </w:pPr>
           <w:r>
@@ -75,7 +79,7 @@
           <w:r>
             <w:fldChar w:fldCharType="separate"/>
           </w:r>
-          <w:hyperlink w:anchor="_Toc189073896" w:history="1">
+          <w:hyperlink w:anchor="_Toc210821390" w:history="1">
             <w:r>
               <w:rPr>
                 <w:rStyle w:val="Hyperlink"/>
@@ -102,7 +106,7 @@
                 <w:noProof/>
                 <w:webHidden/>
               </w:rPr>
-              <w:instrText xml:space="preserve"> PAGEREF _Toc189073896 \h </w:instrText>
+              <w:instrText xml:space="preserve"> PAGEREF _Toc210821390 \h </w:instrText>
             </w:r>
             <w:r>
               <w:rPr>
@@ -140,16 +144,29 @@
               <w:tab w:val="right" w:leader="dot" w:pos="9350"/>
             </w:tabs>
             <w:rPr>
+              <w:rFonts w:asciiTheme="minorHAnsi" w:eastAsiaTheme="minorEastAsia" w:hAnsiTheme="minorHAnsi" w:cstheme="minorBidi"/>
               <w:noProof/>
+              <w:sz w:val="24"/>
+              <w:szCs w:val="24"/>
+              <w:lang w:eastAsia="en-CA"/>
             </w:rPr>
           </w:pPr>
-          <w:hyperlink w:anchor="_Toc189073897" w:history="1">
+          <w:hyperlink w:anchor="_Toc210821391" w:history="1">
             <w:r>
               <w:rPr>
                 <w:rStyle w:val="Hyperlink"/>
                 <w:noProof/>
               </w:rPr>
-              <w:t>a. Quality Rating</w:t>
+              <w:t xml:space="preserve">a. Video quality Rating </w:t>
+            </w:r>
+            <w:r>
+              <w:rPr>
+                <w:rStyle w:val="Hyperlink"/>
+                <w:i/>
+                <w:iCs/>
+                <w:noProof/>
+              </w:rPr>
+              <w:t>Adapted from David Gaspard’s Northern Bottlenose Whale (Hyperoodon ampullatus) – Data Analysis Workflow</w:t>
             </w:r>
             <w:r>
               <w:rPr>
@@ -170,7 +187,7 @@
                 <w:noProof/>
                 <w:webHidden/>
               </w:rPr>
-              <w:instrText xml:space="preserve"> PAGEREF _Toc189073897 \h </w:instrText>
+              <w:instrText xml:space="preserve"> PAGEREF _Toc210821391 \h </w:instrText>
             </w:r>
             <w:r>
               <w:rPr>
@@ -191,6 +208,78 @@
                 <w:webHidden/>
               </w:rPr>
               <w:t>1</w:t>
+            </w:r>
+            <w:r>
+              <w:rPr>
+                <w:noProof/>
+                <w:webHidden/>
+              </w:rPr>
+              <w:fldChar w:fldCharType="end"/>
+            </w:r>
+          </w:hyperlink>
+        </w:p>
+        <w:p>
+          <w:pPr>
+            <w:pStyle w:val="TOC3"/>
+            <w:tabs>
+              <w:tab w:val="right" w:leader="dot" w:pos="9350"/>
+            </w:tabs>
+            <w:rPr>
+              <w:rFonts w:asciiTheme="minorHAnsi" w:eastAsiaTheme="minorEastAsia" w:hAnsiTheme="minorHAnsi" w:cstheme="minorBidi"/>
+              <w:noProof/>
+              <w:sz w:val="24"/>
+              <w:szCs w:val="24"/>
+              <w:lang w:eastAsia="en-CA"/>
+            </w:rPr>
+          </w:pPr>
+          <w:hyperlink w:anchor="_Toc210821392" w:history="1">
+            <w:r>
+              <w:rPr>
+                <w:rStyle w:val="Hyperlink"/>
+                <w:noProof/>
+              </w:rPr>
+              <w:t>b. Video inspection</w:t>
+            </w:r>
+            <w:r>
+              <w:rPr>
+                <w:noProof/>
+                <w:webHidden/>
+              </w:rPr>
+              <w:tab/>
+            </w:r>
+            <w:r>
+              <w:rPr>
+                <w:noProof/>
+                <w:webHidden/>
+              </w:rPr>
+              <w:fldChar w:fldCharType="begin"/>
+            </w:r>
+            <w:r>
+              <w:rPr>
+                <w:noProof/>
+                <w:webHidden/>
+              </w:rPr>
+              <w:instrText xml:space="preserve"> PAGEREF _Toc210821392 \h </w:instrText>
+            </w:r>
+            <w:r>
+              <w:rPr>
+                <w:noProof/>
+                <w:webHidden/>
+              </w:rPr>
+            </w:r>
+            <w:r>
+              <w:rPr>
+                <w:noProof/>
+                <w:webHidden/>
+              </w:rPr>
+              <w:fldChar w:fldCharType="separate"/>
+            </w:r>
+            <w:r>
+              <w:rPr>
+                <w:noProof/>
+                <w:webHidden/>
+              </w:rPr>
+              <w:t>4</w:t>
             </w:r>
             <w:r>
               <w:rPr>
@@ -208,10 +297,14 @@
               <w:tab w:val="right" w:leader="dot" w:pos="9350"/>
             </w:tabs>
             <w:rPr>
+              <w:rFonts w:asciiTheme="minorHAnsi" w:eastAsiaTheme="minorEastAsia" w:hAnsiTheme="minorHAnsi" w:cstheme="minorBidi"/>
               <w:noProof/>
+              <w:sz w:val="24"/>
+              <w:szCs w:val="24"/>
+              <w:lang w:eastAsia="en-CA"/>
             </w:rPr>
           </w:pPr>
-          <w:hyperlink w:anchor="_Toc189073898" w:history="1">
+          <w:hyperlink w:anchor="_Toc210821393" w:history="1">
             <w:r>
               <w:rPr>
                 <w:rStyle w:val="Hyperlink"/>
@@ -238,7 +331,7 @@
                 <w:noProof/>
                 <w:webHidden/>
               </w:rPr>
-              <w:instrText xml:space="preserve"> PAGEREF _Toc189073898 \h </w:instrText>
+              <w:instrText xml:space="preserve"> PAGEREF _Toc210821393 \h </w:instrText>
             </w:r>
             <w:r>
               <w:rPr>
@@ -258,7 +351,97 @@
                 <w:noProof/>
                 <w:webHidden/>
               </w:rPr>
-              <w:t>1</w:t>
+              <w:t>4</w:t>
+            </w:r>
+            <w:r>
+              <w:rPr>
+                <w:noProof/>
+                <w:webHidden/>
+              </w:rPr>
+              <w:fldChar w:fldCharType="end"/>
+            </w:r>
+          </w:hyperlink>
+        </w:p>
+        <w:p>
+          <w:pPr>
+            <w:pStyle w:val="TOC3"/>
+            <w:tabs>
+              <w:tab w:val="left" w:pos="960"/>
+              <w:tab w:val="right" w:leader="dot" w:pos="9350"/>
+            </w:tabs>
+            <w:rPr>
+              <w:rFonts w:asciiTheme="minorHAnsi" w:eastAsiaTheme="minorEastAsia" w:hAnsiTheme="minorHAnsi" w:cstheme="minorBidi"/>
+              <w:noProof/>
+              <w:sz w:val="24"/>
+              <w:szCs w:val="24"/>
+              <w:lang w:eastAsia="en-CA"/>
+            </w:rPr>
+          </w:pPr>
+          <w:hyperlink w:anchor="_Toc210821394" w:history="1">
+            <w:r>
+              <w:rPr>
+                <w:rStyle w:val="Hyperlink"/>
+                <w:noProof/>
+              </w:rPr>
+              <w:t>a.</w:t>
+            </w:r>
+            <w:r>
+              <w:rPr>
+                <w:rFonts w:asciiTheme="minorHAnsi" w:eastAsiaTheme="minorEastAsia" w:hAnsiTheme="minorHAnsi" w:cstheme="minorBidi"/>
+                <w:noProof/>
+                <w:sz w:val="24"/>
+                <w:szCs w:val="24"/>
+                <w:lang w:eastAsia="en-CA"/>
+              </w:rPr>
+              <w:tab/>
+            </w:r>
+            <w:r>
+              <w:rPr>
+                <w:rStyle w:val="Hyperlink"/>
+                <w:noProof/>
+              </w:rPr>
+              <w:t>Quality rating</w:t>
+            </w:r>
+            <w:r>
+              <w:rPr>
+                <w:noProof/>
+                <w:webHidden/>
+              </w:rPr>
+              <w:tab/>
+            </w:r>
+            <w:r>
+              <w:rPr>
+                <w:noProof/>
+                <w:webHidden/>
+              </w:rPr>
+              <w:fldChar w:fldCharType="begin"/>
+            </w:r>
+            <w:r>
+              <w:rPr>
+                <w:noProof/>
+                <w:webHidden/>
+              </w:rPr>
+              <w:instrText xml:space="preserve"> PAGEREF _Toc210821394 \h </w:instrText>
+            </w:r>
+            <w:r>
+              <w:rPr>
+                <w:noProof/>
+                <w:webHidden/>
+              </w:rPr>
+            </w:r>
+            <w:r>
+              <w:rPr>
+                <w:noProof/>
+                <w:webHidden/>
+              </w:rPr>
+              <w:fldChar w:fldCharType="separate"/>
+            </w:r>
+            <w:r>
+              <w:rPr>
+                <w:noProof/>
+                <w:webHidden/>
+              </w:rPr>
+              <w:t>4</w:t>
             </w:r>
             <w:r>
               <w:rPr>
@@ -276,10 +459,14 @@
               <w:tab w:val="right" w:leader="dot" w:pos="9350"/>
             </w:tabs>
             <w:rPr>
+              <w:rFonts w:asciiTheme="minorHAnsi" w:eastAsiaTheme="minorEastAsia" w:hAnsiTheme="minorHAnsi" w:cstheme="minorBidi"/>
               <w:noProof/>
+              <w:sz w:val="24"/>
+              <w:szCs w:val="24"/>
+              <w:lang w:eastAsia="en-CA"/>
             </w:rPr>
           </w:pPr>
-          <w:hyperlink w:anchor="_Toc189073899" w:history="1">
+          <w:hyperlink w:anchor="_Toc210821395" w:history="1">
             <w:r>
               <w:rPr>
                 <w:rStyle w:val="Hyperlink"/>
@@ -306,7 +493,7 @@
                 <w:noProof/>
                 <w:webHidden/>
               </w:rPr>
-              <w:instrText xml:space="preserve"> PAGEREF _Toc189073899 \h </w:instrText>
+              <w:instrText xml:space="preserve"> PAGEREF _Toc210821395 \h </w:instrText>
             </w:r>
             <w:r>
               <w:rPr>
@@ -326,7 +513,7 @@
                 <w:noProof/>
                 <w:webHidden/>
               </w:rPr>
-              <w:t>1</w:t>
+              <w:t>5</w:t>
             </w:r>
             <w:r>
               <w:rPr>
@@ -344,10 +531,14 @@
               <w:tab w:val="right" w:leader="dot" w:pos="9350"/>
             </w:tabs>
             <w:rPr>
+              <w:rFonts w:asciiTheme="minorHAnsi" w:eastAsiaTheme="minorEastAsia" w:hAnsiTheme="minorHAnsi" w:cstheme="minorBidi"/>
               <w:noProof/>
+              <w:sz w:val="24"/>
+              <w:szCs w:val="24"/>
+              <w:lang w:eastAsia="en-CA"/>
             </w:rPr>
           </w:pPr>
-          <w:hyperlink w:anchor="_Toc189073900" w:history="1">
+          <w:hyperlink w:anchor="_Toc210821396" w:history="1">
             <w:r>
               <w:rPr>
                 <w:rStyle w:val="Hyperlink"/>
@@ -374,7 +565,7 @@
                 <w:noProof/>
                 <w:webHidden/>
               </w:rPr>
-              <w:instrText xml:space="preserve"> PAGEREF _Toc189073900 \h </w:instrText>
+              <w:instrText xml:space="preserve"> PAGEREF _Toc210821396 \h </w:instrText>
             </w:r>
             <w:r>
               <w:rPr>
@@ -394,7 +585,7 @@
                 <w:noProof/>
                 <w:webHidden/>
               </w:rPr>
-              <w:t>1</w:t>
+              <w:t>5</w:t>
             </w:r>
             <w:r>
               <w:rPr>
@@ -412,10 +603,14 @@
               <w:tab w:val="right" w:leader="dot" w:pos="9350"/>
             </w:tabs>
             <w:rPr>
+              <w:rFonts w:asciiTheme="minorHAnsi" w:eastAsiaTheme="minorEastAsia" w:hAnsiTheme="minorHAnsi" w:cstheme="minorBidi"/>
               <w:noProof/>
+              <w:sz w:val="24"/>
+              <w:szCs w:val="24"/>
+              <w:lang w:eastAsia="en-CA"/>
             </w:rPr>
           </w:pPr>
-          <w:hyperlink w:anchor="_Toc189073901" w:history="1">
+          <w:hyperlink w:anchor="_Toc210821397" w:history="1">
             <w:r>
               <w:rPr>
                 <w:rStyle w:val="Hyperlink"/>
@@ -442,7 +637,7 @@
                 <w:noProof/>
                 <w:webHidden/>
               </w:rPr>
-              <w:instrText xml:space="preserve"> PAGEREF _Toc189073901 \h </w:instrText>
+              <w:instrText xml:space="preserve"> PAGEREF _Toc210821397 \h </w:instrText>
             </w:r>
             <w:r>
               <w:rPr>
@@ -462,7 +657,79 @@
                 <w:noProof/>
                 <w:webHidden/>
               </w:rPr>
-              <w:t>1</w:t>
+              <w:t>6</w:t>
+            </w:r>
+            <w:r>
+              <w:rPr>
+                <w:noProof/>
+                <w:webHidden/>
+              </w:rPr>
+              <w:fldChar w:fldCharType="end"/>
+            </w:r>
+          </w:hyperlink>
+        </w:p>
+        <w:p>
+          <w:pPr>
+            <w:pStyle w:val="TOC2"/>
+            <w:tabs>
+              <w:tab w:val="right" w:leader="dot" w:pos="9350"/>
+            </w:tabs>
+            <w:rPr>
+              <w:rFonts w:asciiTheme="minorHAnsi" w:eastAsiaTheme="minorEastAsia" w:hAnsiTheme="minorHAnsi" w:cstheme="minorBidi"/>
+              <w:noProof/>
+              <w:sz w:val="24"/>
+              <w:szCs w:val="24"/>
+              <w:lang w:eastAsia="en-CA"/>
+            </w:rPr>
+          </w:pPr>
+          <w:hyperlink w:anchor="_Toc210821398" w:history="1">
+            <w:r>
+              <w:rPr>
+                <w:rStyle w:val="Hyperlink"/>
+                <w:noProof/>
+              </w:rPr>
+              <w:t>5. Inspecting peduncle dives</w:t>
+            </w:r>
+            <w:r>
+              <w:rPr>
+                <w:noProof/>
+                <w:webHidden/>
+              </w:rPr>
+              <w:tab/>
+            </w:r>
+            <w:r>
+              <w:rPr>
+                <w:noProof/>
+                <w:webHidden/>
+              </w:rPr>
+              <w:fldChar w:fldCharType="begin"/>
+            </w:r>
+            <w:r>
+              <w:rPr>
+                <w:noProof/>
+                <w:webHidden/>
+              </w:rPr>
+              <w:instrText xml:space="preserve"> PAGEREF _Toc210821398 \h </w:instrText>
+            </w:r>
+            <w:r>
+              <w:rPr>
+                <w:noProof/>
+                <w:webHidden/>
+              </w:rPr>
+            </w:r>
+            <w:r>
+              <w:rPr>
+                <w:noProof/>
+                <w:webHidden/>
+              </w:rPr>
+              <w:fldChar w:fldCharType="separate"/>
+            </w:r>
+            <w:r>
+              <w:rPr>
+                <w:noProof/>
+                <w:webHidden/>
+              </w:rPr>
+              <w:t>6</w:t>
             </w:r>
             <w:r>
               <w:rPr>
@@ -504,7 +771,7 @@
       <w:pPr>
         <w:pStyle w:val="Heading2"/>
       </w:pPr>
-      <w:bookmarkStart w:id="0" w:name="_Toc189073896"/>
+      <w:bookmarkStart w:id="0" w:name="_Toc210821390"/>
       <w:r>
         <w:t>1. Video selection</w:t>
       </w:r>
@@ -519,7 +786,7 @@
           <w:u w:val="none"/>
         </w:rPr>
       </w:pPr>
-      <w:bookmarkStart w:id="1" w:name="_Toc189073897"/>
+      <w:bookmarkStart w:id="1" w:name="_Toc210821391"/>
       <w:r>
         <w:t xml:space="preserve">a. </w:t>
       </w:r>
@@ -529,7 +796,6 @@
       <w:r>
         <w:t>uality Rating</w:t>
       </w:r>
-      <w:bookmarkEnd w:id="1"/>
       <w:r>
         <w:t xml:space="preserve"> </w:t>
       </w:r>
@@ -541,6 +807,7 @@
         </w:rPr>
         <w:t>Adapted from David Gaspard’s Northern Bottlenose Whale (Hyperoodon ampullatus) – Data Analysis Workflow</w:t>
       </w:r>
+      <w:bookmarkEnd w:id="1"/>
     </w:p>
     <w:p>
       <w:r>
@@ -564,6 +831,7 @@
           <w:noProof/>
           <w:bdr w:val="none" w:sz="0" w:space="0" w:color="auto" w:frame="1"/>
         </w:rPr>
+        <w:lastRenderedPageBreak/>
         <w:drawing>
           <wp:inline distT="0" distB="0" distL="0" distR="0" wp14:anchorId="16462BFD" wp14:editId="1D124694">
             <wp:extent cx="5053381" cy="2887169"/>
@@ -623,7 +891,6 @@
         </w:numPr>
       </w:pPr>
       <w:r>
-        <w:lastRenderedPageBreak/>
         <w:t>0 = Glare is absent or covers &lt; 25% of the frame</w:t>
       </w:r>
     </w:p>
@@ -679,7 +946,7 @@
           <w:bdr w:val="none" w:sz="0" w:space="0" w:color="auto" w:frame="1"/>
         </w:rPr>
         <w:drawing>
-          <wp:inline distT="0" distB="0" distL="0" distR="0" wp14:anchorId="612A620C" wp14:editId="6E5AE923">
+          <wp:inline distT="0" distB="0" distL="0" distR="0" wp14:anchorId="612A620C" wp14:editId="399B47D4">
             <wp:extent cx="4950663" cy="2828483"/>
             <wp:effectExtent l="0" t="0" r="2540" b="0"/>
             <wp:docPr id="726492812" name="Picture 2" descr="A collage of whales in the ocean&#10;&#10;Description automatically generated"/>
@@ -805,8 +1072,9 @@
           <w:noProof/>
           <w:bdr w:val="none" w:sz="0" w:space="0" w:color="auto" w:frame="1"/>
         </w:rPr>
+        <w:lastRenderedPageBreak/>
         <w:drawing>
-          <wp:inline distT="0" distB="0" distL="0" distR="0" wp14:anchorId="50D95D1C" wp14:editId="526E590B">
+          <wp:inline distT="0" distB="0" distL="0" distR="0" wp14:anchorId="50D95D1C" wp14:editId="70D51533">
             <wp:extent cx="4898963" cy="2798945"/>
             <wp:effectExtent l="0" t="0" r="0" b="1905"/>
             <wp:docPr id="1688246044" name="Picture 3" descr="Several different types of boats in the ocean&#10;&#10;Description automatically generated"/>
@@ -864,7 +1132,6 @@
         </w:numPr>
       </w:pPr>
       <w:r>
-        <w:lastRenderedPageBreak/>
         <w:t xml:space="preserve">0 = most of the footage is in focus, edges are </w:t>
       </w:r>
       <w:proofErr w:type="gramStart"/>
@@ -897,7 +1164,15 @@
         </w:numPr>
       </w:pPr>
       <w:r>
-        <w:t xml:space="preserve">2 = most of the footage is blurry and whales are difficult to distinguish, marks are not visible in the whales. </w:t>
+        <w:t xml:space="preserve">2 = most of the footage is blurry and whales are difficult to </w:t>
+      </w:r>
+      <w:proofErr w:type="gramStart"/>
+      <w:r>
+        <w:t>distinguish,</w:t>
+      </w:r>
+      <w:proofErr w:type="gramEnd"/>
+      <w:r>
+        <w:t xml:space="preserve"> marks are not visible in the whales. </w:t>
       </w:r>
     </w:p>
     <w:p>
@@ -934,7 +1209,7 @@
           <w:bdr w:val="none" w:sz="0" w:space="0" w:color="auto" w:frame="1"/>
         </w:rPr>
         <w:drawing>
-          <wp:inline distT="0" distB="0" distL="0" distR="0" wp14:anchorId="50341BEF" wp14:editId="06144381">
+          <wp:inline distT="0" distB="0" distL="0" distR="0" wp14:anchorId="50341BEF" wp14:editId="190F08E6">
             <wp:extent cx="4599302" cy="2627738"/>
             <wp:effectExtent l="0" t="0" r="0" b="1270"/>
             <wp:docPr id="698478865" name="Picture 4" descr="A collage of dolphins swimming in the ocean&#10;&#10;Description automatically generated"/>
@@ -1024,7 +1299,7 @@
       <w:pPr>
         <w:pStyle w:val="Heading3"/>
       </w:pPr>
-      <w:bookmarkStart w:id="2" w:name="_Toc189073898"/>
+      <w:bookmarkStart w:id="2" w:name="_Toc210821392"/>
       <w:r>
         <w:t>b</w:t>
       </w:r>
@@ -1032,7 +1307,11 @@
         <w:t xml:space="preserve">. </w:t>
       </w:r>
       <w:r>
-        <w:t xml:space="preserve">Video inspection </w:t>
+        <w:t>Video inspection</w:t>
+      </w:r>
+      <w:bookmarkEnd w:id="2"/>
+      <w:r>
+        <w:t xml:space="preserve"> </w:t>
       </w:r>
     </w:p>
     <w:p>
@@ -1088,10 +1367,11 @@
       <w:pPr>
         <w:pStyle w:val="Heading2"/>
       </w:pPr>
+      <w:bookmarkStart w:id="3" w:name="_Toc210821393"/>
       <w:r>
         <w:t>2. Snapshot extraction</w:t>
       </w:r>
-      <w:bookmarkEnd w:id="2"/>
+      <w:bookmarkEnd w:id="3"/>
     </w:p>
     <w:p>
       <w:r>
@@ -1136,15 +1416,7 @@
         <w:fldChar w:fldCharType="separate"/>
       </w:r>
       <w:r>
-        <w:t>(</w:t>
-      </w:r>
-      <w:proofErr w:type="spellStart"/>
-      <w:r>
-        <w:t>Glarou</w:t>
-      </w:r>
-      <w:proofErr w:type="spellEnd"/>
-      <w:r>
-        <w:t xml:space="preserve"> et al. 2022)</w:t>
+        <w:t>(Glarou et al. 2022)</w:t>
       </w:r>
       <w:r>
         <w:fldChar w:fldCharType="end"/>
@@ -1185,10 +1457,11 @@
           <w:numId w:val="8"/>
         </w:numPr>
       </w:pPr>
-      <w:r>
-        <w:lastRenderedPageBreak/>
+      <w:bookmarkStart w:id="4" w:name="_Toc210821394"/>
+      <w:r>
         <w:t>Quality rating</w:t>
       </w:r>
+      <w:bookmarkEnd w:id="4"/>
       <w:r>
         <w:t xml:space="preserve"> </w:t>
       </w:r>
@@ -1413,13 +1686,7 @@
           </w:tcPr>
           <w:p>
             <w:r>
-              <w:t>Snout peak deviates slightly (</w:t>
-            </w:r>
-            <w:r>
-              <w:t>&gt;</w:t>
-            </w:r>
-            <w:r>
-              <w:t>1/3 of head width)</w:t>
+              <w:t>Snout peak deviates slightly (&gt;1/3 of head width)</w:t>
             </w:r>
           </w:p>
         </w:tc>
@@ -1547,8 +1814,13 @@
             <w:r>
               <w:t xml:space="preserve">The tip of the rostrum or the notch of the tail fluke </w:t>
             </w:r>
-            <w:r>
-              <w:t xml:space="preserve">are not visible due to spray, water distortion, another animal, etc. </w:t>
+            <w:proofErr w:type="gramStart"/>
+            <w:r>
+              <w:t>are</w:t>
+            </w:r>
+            <w:proofErr w:type="gramEnd"/>
+            <w:r>
+              <w:t xml:space="preserve"> not visible due to spray, water distortion, another animal, etc. </w:t>
             </w:r>
           </w:p>
         </w:tc>
@@ -1605,6 +1877,7 @@
           </w:tcPr>
           <w:p>
             <w:r>
+              <w:lastRenderedPageBreak/>
               <w:t>HF measurability</w:t>
             </w:r>
           </w:p>
@@ -1647,17 +1920,17 @@
       <w:pPr>
         <w:pStyle w:val="Heading2"/>
       </w:pPr>
-      <w:bookmarkStart w:id="3" w:name="_Toc189073899"/>
+      <w:bookmarkStart w:id="5" w:name="_Toc210821395"/>
       <w:r>
         <w:t>3. Measuring Whales</w:t>
       </w:r>
-      <w:bookmarkEnd w:id="3"/>
+      <w:bookmarkEnd w:id="5"/>
     </w:p>
     <w:p>
       <w:pPr>
         <w:pStyle w:val="Heading3"/>
       </w:pPr>
-      <w:bookmarkStart w:id="4" w:name="_Toc189073900"/>
+      <w:bookmarkStart w:id="6" w:name="_Toc210821396"/>
       <w:r>
         <w:t xml:space="preserve">a. Extracting Pixel Lengths </w:t>
       </w:r>
@@ -1675,7 +1948,7 @@
       <w:r>
         <w:t xml:space="preserve"> V2</w:t>
       </w:r>
-      <w:bookmarkEnd w:id="4"/>
+      <w:bookmarkEnd w:id="6"/>
     </w:p>
     <w:p>
       <w:pPr>
@@ -1792,7 +2065,6 @@
       </w:pPr>
       <w:proofErr w:type="spellStart"/>
       <w:r>
-        <w:lastRenderedPageBreak/>
         <w:t>fref</w:t>
       </w:r>
       <w:proofErr w:type="spellEnd"/>
@@ -1964,7 +2236,7 @@
                 <v:stroke joinstyle="miter"/>
                 <v:path gradientshapeok="t" o:connecttype="rect"/>
               </v:shapetype>
-              <v:shape id="Text Box 7" o:spid="_x0000_s1026" type="#_x0000_t202" style="position:absolute;left:0;text-align:left;margin-left:197.3pt;margin-top:70.45pt;width:19.05pt;height:22.4pt;z-index:251697152;visibility:visible;mso-wrap-style:square;mso-width-percent:0;mso-height-percent:0;mso-wrap-distance-left:9pt;mso-wrap-distance-top:0;mso-wrap-distance-right:9pt;mso-wrap-distance-bottom:0;mso-position-horizontal:absolute;mso-position-horizontal-relative:text;mso-position-vertical:absolute;mso-position-vertical-relative:text;mso-width-percent:0;mso-height-percent:0;mso-width-relative:margin;mso-height-relative:margin;v-text-anchor:top" o:gfxdata="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" filled="f" stroked="f" strokeweight=".5pt">
+              <v:shape id="Text Box 7" o:spid="_x0000_s1026" type="#_x0000_t202" style="position:absolute;left:0;text-align:left;margin-left:197.3pt;margin-top:70.45pt;width:19.05pt;height:22.4pt;z-index:251697152;visibility:visible;mso-wrap-style:square;mso-width-percent:0;mso-height-percent:0;mso-wrap-distance-left:9pt;mso-wrap-distance-top:0;mso-wrap-distance-right:9pt;mso-wrap-distance-bottom:0;mso-position-horizontal:absolute;mso-position-horizontal-relative:text;mso-position-vertical:absolute;mso-position-vertical-relative:text;mso-width-percent:0;mso-height-percent:0;mso-width-relative:margin;mso-height-relative:margin;v-text-anchor:top" o:gfxdata="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" filled="f" stroked="f" strokeweight=".5pt">
                 <v:textbox>
                   <w:txbxContent>
                     <w:p>
@@ -2045,11 +2317,7 @@
           </mc:Choice>
           <mc:Fallback>
             <w:pict>
-              <v:shapetype w14:anchorId="6F71EE7B" id="_x0000_t202" coordsize="21600,21600" o:spt="202" path="m,l,21600r21600,l21600,xe">
-                <v:stroke joinstyle="miter"/>
-                <v:path gradientshapeok="t" o:connecttype="rect"/>
-              </v:shapetype>
-              <v:shape id="Text Box 7" o:spid="_x0000_s1026" type="#_x0000_t202" style="position:absolute;left:0;text-align:left;margin-left:278.8pt;margin-top:83.7pt;width:19.05pt;height:22.4pt;z-index:251700224;visibility:visible;mso-wrap-style:square;mso-width-percent:0;mso-height-percent:0;mso-wrap-distance-left:9pt;mso-wrap-distance-top:0;mso-wrap-distance-right:9pt;mso-wrap-distance-bottom:0;mso-position-horizontal:absolute;mso-position-horizontal-relative:text;mso-position-vertical:absolute;mso-position-vertical-relative:text;mso-width-percent:0;mso-height-percent:0;mso-width-relative:margin;mso-height-relative:margin;v-text-anchor:top" o:gfxdata="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" filled="f" stroked="f" strokeweight=".5pt">
+              <v:shape w14:anchorId="6F71EE7B" id="_x0000_s1027" type="#_x0000_t202" style="position:absolute;left:0;text-align:left;margin-left:278.8pt;margin-top:83.7pt;width:19.05pt;height:22.4pt;z-index:251700224;visibility:visible;mso-wrap-style:square;mso-width-percent:0;mso-height-percent:0;mso-wrap-distance-left:9pt;mso-wrap-distance-top:0;mso-wrap-distance-right:9pt;mso-wrap-distance-bottom:0;mso-position-horizontal:absolute;mso-position-horizontal-relative:text;mso-position-vertical:absolute;mso-position-vertical-relative:text;mso-width-percent:0;mso-height-percent:0;mso-width-relative:margin;mso-height-relative:margin;v-text-anchor:top" o:gfxdata="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" filled="f" stroked="f" strokeweight=".5pt">
                 <v:textbox>
                   <w:txbxContent>
                     <w:p>
@@ -2130,7 +2398,7 @@
           </mc:Choice>
           <mc:Fallback>
             <w:pict>
-              <v:shape w14:anchorId="4F5CA71B" id="_x0000_s1027" type="#_x0000_t202" style="position:absolute;left:0;text-align:left;margin-left:98.7pt;margin-top:104.95pt;width:19.05pt;height:22.4pt;z-index:251699200;visibility:visible;mso-wrap-style:square;mso-width-percent:0;mso-height-percent:0;mso-wrap-distance-left:9pt;mso-wrap-distance-top:0;mso-wrap-distance-right:9pt;mso-wrap-distance-bottom:0;mso-position-horizontal:absolute;mso-position-horizontal-relative:text;mso-position-vertical:absolute;mso-position-vertical-relative:text;mso-width-percent:0;mso-height-percent:0;mso-width-relative:margin;mso-height-relative:margin;v-text-anchor:top" o:gfxdata="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" filled="f" stroked="f" strokeweight=".5pt">
+              <v:shape w14:anchorId="4F5CA71B" id="_x0000_s1028" type="#_x0000_t202" style="position:absolute;left:0;text-align:left;margin-left:98.7pt;margin-top:104.95pt;width:19.05pt;height:22.4pt;z-index:251699200;visibility:visible;mso-wrap-style:square;mso-width-percent:0;mso-height-percent:0;mso-wrap-distance-left:9pt;mso-wrap-distance-top:0;mso-wrap-distance-right:9pt;mso-wrap-distance-bottom:0;mso-position-horizontal:absolute;mso-position-horizontal-relative:text;mso-position-vertical:absolute;mso-position-vertical-relative:text;mso-width-percent:0;mso-height-percent:0;mso-width-relative:margin;mso-height-relative:margin;v-text-anchor:top" o:gfxdata="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" filled="f" stroked="f" strokeweight=".5pt">
                 <v:textbox>
                   <w:txbxContent>
                     <w:p>
@@ -2211,7 +2479,7 @@
           </mc:Choice>
           <mc:Fallback>
             <w:pict>
-              <v:shape w14:anchorId="45B80641" id="_x0000_s1029" type="#_x0000_t202" style="position:absolute;left:0;text-align:left;margin-left:129.95pt;margin-top:103.75pt;width:19.05pt;height:22.4pt;z-index:251698176;visibility:visible;mso-wrap-style:square;mso-width-percent:0;mso-height-percent:0;mso-wrap-distance-left:9pt;mso-wrap-distance-top:0;mso-wrap-distance-right:9pt;mso-wrap-distance-bottom:0;mso-position-horizontal:absolute;mso-position-horizontal-relative:text;mso-position-vertical:absolute;mso-position-vertical-relative:text;mso-width-percent:0;mso-height-percent:0;mso-width-relative:margin;mso-height-relative:margin;v-text-anchor:top" o:gfxdata="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" filled="f" stroked="f" strokeweight=".5pt">
+              <v:shape w14:anchorId="45B80641" id="_x0000_s1029" type="#_x0000_t202" style="position:absolute;left:0;text-align:left;margin-left:129.95pt;margin-top:103.75pt;width:19.05pt;height:22.4pt;z-index:251698176;visibility:visible;mso-wrap-style:square;mso-width-percent:0;mso-height-percent:0;mso-wrap-distance-left:9pt;mso-wrap-distance-top:0;mso-wrap-distance-right:9pt;mso-wrap-distance-bottom:0;mso-position-horizontal:absolute;mso-position-horizontal-relative:text;mso-position-vertical:absolute;mso-position-vertical-relative:text;mso-width-percent:0;mso-height-percent:0;mso-width-relative:margin;mso-height-relative:margin;v-text-anchor:top" o:gfxdata="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" filled="f" stroked="f" strokeweight=".5pt">
                 <v:textbox>
                   <w:txbxContent>
                     <w:p>
@@ -3078,6 +3346,7 @@
         </w:numPr>
       </w:pPr>
       <w:r>
+        <w:lastRenderedPageBreak/>
         <w:t>If there are several whales you’re trying to measure in a video</w:t>
       </w:r>
       <w:r>
@@ -3166,14 +3435,123 @@
       <w:pPr>
         <w:pStyle w:val="Heading2"/>
       </w:pPr>
-      <w:bookmarkStart w:id="5" w:name="_Toc189073901"/>
+      <w:bookmarkStart w:id="7" w:name="_Toc210821397"/>
       <w:r>
         <w:t xml:space="preserve">4. </w:t>
       </w:r>
       <w:r>
         <w:t>Aerial photo-identification</w:t>
       </w:r>
-      <w:bookmarkEnd w:id="5"/>
+      <w:bookmarkEnd w:id="7"/>
+    </w:p>
+    <w:p>
+      <w:r>
+        <w:t xml:space="preserve">In lightroom </w:t>
+      </w:r>
+    </w:p>
+    <w:p/>
+    <w:p>
+      <w:pPr>
+        <w:pStyle w:val="Heading2"/>
+      </w:pPr>
+      <w:bookmarkStart w:id="8" w:name="_Toc210821398"/>
+      <w:r>
+        <w:t>5. Inspecting peduncle dives</w:t>
+      </w:r>
+      <w:bookmarkEnd w:id="8"/>
+    </w:p>
+    <w:p>
+      <w:pPr>
+        <w:pStyle w:val="ListParagraph"/>
+        <w:numPr>
+          <w:ilvl w:val="0"/>
+          <w:numId w:val="9"/>
+        </w:numPr>
+      </w:pPr>
+      <w:r>
+        <w:t xml:space="preserve">For all videos that have at least 2 whales, checked if any of the </w:t>
+      </w:r>
+      <w:r>
+        <w:rPr>
+          <w:b/>
+          <w:bCs/>
+        </w:rPr>
+        <w:t>measured individuals</w:t>
+      </w:r>
+      <w:r>
+        <w:t xml:space="preserve"> were observed performing or receiving a peduncle dive. </w:t>
+      </w:r>
+    </w:p>
+    <w:p>
+      <w:pPr>
+        <w:pStyle w:val="ListParagraph"/>
+        <w:numPr>
+          <w:ilvl w:val="0"/>
+          <w:numId w:val="9"/>
+        </w:numPr>
+      </w:pPr>
+      <w:r>
+        <w:t xml:space="preserve">Videos that were inspected (including those with just one whale) were saved to the </w:t>
+      </w:r>
+      <w:r>
+        <w:rPr>
+          <w:color w:val="156082" w:themeColor="accent1"/>
+        </w:rPr>
+        <w:t xml:space="preserve">"E:\Gal2023_Drone\Measured_Videos_for_pd_analysis" </w:t>
+      </w:r>
+      <w:r>
+        <w:t>(n = 95)</w:t>
+      </w:r>
+    </w:p>
+    <w:p>
+      <w:pPr>
+        <w:pStyle w:val="ListParagraph"/>
+        <w:numPr>
+          <w:ilvl w:val="0"/>
+          <w:numId w:val="9"/>
+        </w:numPr>
+      </w:pPr>
+      <w:r>
+        <w:t>To determine the number of minutes inspected, open a BORIS project to annotate the start &amp; end of visual contact with whales.</w:t>
+      </w:r>
+    </w:p>
+    <w:p>
+      <w:pPr>
+        <w:pStyle w:val="ListParagraph"/>
+        <w:numPr>
+          <w:ilvl w:val="0"/>
+          <w:numId w:val="9"/>
+        </w:numPr>
+      </w:pPr>
+      <w:r>
+        <w:t xml:space="preserve">Minutes inspected = </w:t>
+      </w:r>
+      <w:proofErr w:type="spellStart"/>
+      <w:r>
+        <w:t>minutese</w:t>
+      </w:r>
+      <w:proofErr w:type="spellEnd"/>
+      <w:r>
+        <w:t xml:space="preserve"> of whale contact (&gt;1 whale visible in video)</w:t>
+      </w:r>
+    </w:p>
+    <w:p>
+      <w:pPr>
+        <w:pStyle w:val="ListParagraph"/>
+        <w:numPr>
+          <w:ilvl w:val="0"/>
+          <w:numId w:val="9"/>
+        </w:numPr>
+      </w:pPr>
+      <w:r>
+        <w:t xml:space="preserve">Processing carried out in R script </w:t>
+      </w:r>
+      <w:r>
+        <w:rPr>
+          <w:color w:val="156082" w:themeColor="accent1"/>
+        </w:rPr>
+        <w:t>"C:\Users\balae\Documents\SpermWhale_SexAge_Drone_VSC\Scripts\scrap_book\summarize_pd_analyses.R"</w:t>
+      </w:r>
     </w:p>
     <w:p/>
     <w:sectPr>
@@ -3792,6 +4170,119 @@
     </w:lvl>
   </w:abstractNum>
   <w:abstractNum w:abstractNumId="6" w15:restartNumberingAfterBreak="0">
+    <w:nsid w:val="69095543"/>
+    <w:multiLevelType w:val="hybridMultilevel"/>
+    <w:tmpl w:val="5302D0F0"/>
+    <w:lvl w:ilvl="0" w:tplc="10090001">
+      <w:start w:val="1"/>
+      <w:numFmt w:val="bullet"/>
+      <w:lvlText w:val=""/>
+      <w:lvlJc w:val="left"/>
+      <w:pPr>
+        <w:ind w:left="720" w:hanging="360"/>
+      </w:pPr>
+      <w:rPr>
+        <w:rFonts w:ascii="Symbol" w:hAnsi="Symbol" w:hint="default"/>
+      </w:rPr>
+    </w:lvl>
+    <w:lvl w:ilvl="1" w:tplc="10090003" w:tentative="1">
+      <w:start w:val="1"/>
+      <w:numFmt w:val="bullet"/>
+      <w:lvlText w:val="o"/>
+      <w:lvlJc w:val="left"/>
+      <w:pPr>
+        <w:ind w:left="1440" w:hanging="360"/>
+      </w:pPr>
+      <w:rPr>
+        <w:rFonts w:ascii="Courier New" w:hAnsi="Courier New" w:cs="Courier New" w:hint="default"/>
+      </w:rPr>
+    </w:lvl>
+    <w:lvl w:ilvl="2" w:tplc="10090005" w:tentative="1">
+      <w:start w:val="1"/>
+      <w:numFmt w:val="bullet"/>
+      <w:lvlText w:val=""/>
+      <w:lvlJc w:val="left"/>
+      <w:pPr>
+        <w:ind w:left="2160" w:hanging="360"/>
+      </w:pPr>
+      <w:rPr>
+        <w:rFonts w:ascii="Wingdings" w:hAnsi="Wingdings" w:hint="default"/>
+      </w:rPr>
+    </w:lvl>
+    <w:lvl w:ilvl="3" w:tplc="10090001" w:tentative="1">
+      <w:start w:val="1"/>
+      <w:numFmt w:val="bullet"/>
+      <w:lvlText w:val=""/>
+      <w:lvlJc w:val="left"/>
+      <w:pPr>
+        <w:ind w:left="2880" w:hanging="360"/>
+      </w:pPr>
+      <w:rPr>
+        <w:rFonts w:ascii="Symbol" w:hAnsi="Symbol" w:hint="default"/>
+      </w:rPr>
+    </w:lvl>
+    <w:lvl w:ilvl="4" w:tplc="10090003" w:tentative="1">
+      <w:start w:val="1"/>
+      <w:numFmt w:val="bullet"/>
+      <w:lvlText w:val="o"/>
+      <w:lvlJc w:val="left"/>
+      <w:pPr>
+        <w:ind w:left="3600" w:hanging="360"/>
+      </w:pPr>
+      <w:rPr>
+        <w:rFonts w:ascii="Courier New" w:hAnsi="Courier New" w:cs="Courier New" w:hint="default"/>
+      </w:rPr>
+    </w:lvl>
+    <w:lvl w:ilvl="5" w:tplc="10090005" w:tentative="1">
+      <w:start w:val="1"/>
+      <w:numFmt w:val="bullet"/>
+      <w:lvlText w:val=""/>
+      <w:lvlJc w:val="left"/>
+      <w:pPr>
+        <w:ind w:left="4320" w:hanging="360"/>
+      </w:pPr>
+      <w:rPr>
+        <w:rFonts w:ascii="Wingdings" w:hAnsi="Wingdings" w:hint="default"/>
+      </w:rPr>
+    </w:lvl>
+    <w:lvl w:ilvl="6" w:tplc="10090001" w:tentative="1">
+      <w:start w:val="1"/>
+      <w:numFmt w:val="bullet"/>
+      <w:lvlText w:val=""/>
+      <w:lvlJc w:val="left"/>
+      <w:pPr>
+        <w:ind w:left="5040" w:hanging="360"/>
+      </w:pPr>
+      <w:rPr>
+        <w:rFonts w:ascii="Symbol" w:hAnsi="Symbol" w:hint="default"/>
+      </w:rPr>
+    </w:lvl>
+    <w:lvl w:ilvl="7" w:tplc="10090003" w:tentative="1">
+      <w:start w:val="1"/>
+      <w:numFmt w:val="bullet"/>
+      <w:lvlText w:val="o"/>
+      <w:lvlJc w:val="left"/>
+      <w:pPr>
+        <w:ind w:left="5760" w:hanging="360"/>
+      </w:pPr>
+      <w:rPr>
+        <w:rFonts w:ascii="Courier New" w:hAnsi="Courier New" w:cs="Courier New" w:hint="default"/>
+      </w:rPr>
+    </w:lvl>
+    <w:lvl w:ilvl="8" w:tplc="10090005" w:tentative="1">
+      <w:start w:val="1"/>
+      <w:numFmt w:val="bullet"/>
+      <w:lvlText w:val=""/>
+      <w:lvlJc w:val="left"/>
+      <w:pPr>
+        <w:ind w:left="6480" w:hanging="360"/>
+      </w:pPr>
+      <w:rPr>
+        <w:rFonts w:ascii="Wingdings" w:hAnsi="Wingdings" w:hint="default"/>
+      </w:rPr>
+    </w:lvl>
+  </w:abstractNum>
+  <w:abstractNum w:abstractNumId="7" w15:restartNumberingAfterBreak="0">
     <w:nsid w:val="70860CFA"/>
     <w:multiLevelType w:val="hybridMultilevel"/>
     <w:tmpl w:val="5D3C4BC8"/>
@@ -3904,7 +4395,7 @@
       </w:rPr>
     </w:lvl>
   </w:abstractNum>
-  <w:abstractNum w:abstractNumId="7" w15:restartNumberingAfterBreak="0">
+  <w:abstractNum w:abstractNumId="8" w15:restartNumberingAfterBreak="0">
     <w:nsid w:val="7BC174A8"/>
     <w:multiLevelType w:val="hybridMultilevel"/>
     <w:tmpl w:val="493C0368"/>
@@ -4024,7 +4515,7 @@
     <w:abstractNumId w:val="0"/>
   </w:num>
   <w:num w:numId="3" w16cid:durableId="876086998">
-    <w:abstractNumId w:val="6"/>
+    <w:abstractNumId w:val="7"/>
   </w:num>
   <w:num w:numId="4" w16cid:durableId="605770945">
     <w:abstractNumId w:val="3"/>
@@ -4033,13 +4524,16 @@
     <w:abstractNumId w:val="5"/>
   </w:num>
   <w:num w:numId="6" w16cid:durableId="1672416159">
-    <w:abstractNumId w:val="7"/>
+    <w:abstractNumId w:val="8"/>
   </w:num>
   <w:num w:numId="7" w16cid:durableId="1635988054">
     <w:abstractNumId w:val="4"/>
   </w:num>
   <w:num w:numId="8" w16cid:durableId="1306012647">
     <w:abstractNumId w:val="2"/>
+  </w:num>
+  <w:num w:numId="9" w16cid:durableId="1892378583">
+    <w:abstractNumId w:val="6"/>
   </w:num>
 </w:numbering>
 </file>

</xml_diff>